<commit_message>
De design document ingeleverd
</commit_message>
<xml_diff>
--- a/LogBook.docx
+++ b/LogBook.docx
@@ -12,18 +12,13 @@
         <w:rPr>
           <w:lang w:val="nl-NL"/>
         </w:rPr>
-        <w:t>Di 5-1-2016</w:t>
-      </w:r>
-      <w:r>
-        <w:rPr>
-          <w:lang w:val="nl-NL"/>
-        </w:rPr>
-        <w:br/>
-      </w:r>
-      <w:r>
-        <w:rPr>
-          <w:lang w:val="nl-NL"/>
-        </w:rPr>
+        <w:t>Vr 7-1-2016</w:t>
+      </w:r>
+      <w:r>
+        <w:rPr>
+          <w:lang w:val="nl-NL"/>
+        </w:rPr>
+        <w:br/>
         <w:t>Doelen van de dag:</w:t>
       </w:r>
       <w:r>
@@ -31,6 +26,20 @@
           <w:lang w:val="nl-NL"/>
         </w:rPr>
         <w:br/>
+        <w:t>Design document maken</w:t>
+      </w:r>
+      <w:r>
+        <w:rPr>
+          <w:lang w:val="nl-NL"/>
+        </w:rPr>
+        <w:br/>
+        <w:t>Classen structuur verzinnen en documenteren</w:t>
+      </w:r>
+      <w:r>
+        <w:rPr>
+          <w:lang w:val="nl-NL"/>
+        </w:rPr>
+        <w:br/>
         <w:t xml:space="preserve">Het </w:t>
       </w:r>
       <w:proofErr w:type="spellStart"/>
@@ -38,27 +47,6 @@
         <w:rPr>
           <w:lang w:val="nl-NL"/>
         </w:rPr>
-        <w:t>classen</w:t>
-      </w:r>
-      <w:proofErr w:type="spellEnd"/>
-      <w:r>
-        <w:rPr>
-          <w:lang w:val="nl-NL"/>
-        </w:rPr>
-        <w:t xml:space="preserve"> schema van de app verzinnen. </w:t>
-      </w:r>
-      <w:r>
-        <w:rPr>
-          <w:lang w:val="nl-NL"/>
-        </w:rPr>
-        <w:br/>
-        <w:t xml:space="preserve">Erachter komen hoe ik in </w:t>
-      </w:r>
-      <w:proofErr w:type="spellStart"/>
-      <w:r>
-        <w:rPr>
-          <w:lang w:val="nl-NL"/>
-        </w:rPr>
         <w:t>android</w:t>
       </w:r>
       <w:proofErr w:type="spellEnd"/>
@@ -66,21 +54,7 @@
         <w:rPr>
           <w:lang w:val="nl-NL"/>
         </w:rPr>
-        <w:t>/</w:t>
-      </w:r>
-      <w:proofErr w:type="spellStart"/>
-      <w:r>
-        <w:rPr>
-          <w:lang w:val="nl-NL"/>
-        </w:rPr>
-        <w:t>java</w:t>
-      </w:r>
-      <w:proofErr w:type="spellEnd"/>
-      <w:r>
-        <w:rPr>
-          <w:lang w:val="nl-NL"/>
-        </w:rPr>
-        <w:t xml:space="preserve"> een website kan rippen van data.</w:t>
+        <w:t xml:space="preserve"> prototype afmaken</w:t>
       </w:r>
     </w:p>
     <w:p>
@@ -93,24 +67,470 @@
         <w:rPr>
           <w:lang w:val="nl-NL"/>
         </w:rPr>
-        <w:t xml:space="preserve">Van deze site is de JSOUP </w:t>
-      </w:r>
-      <w:proofErr w:type="spellStart"/>
-      <w:r>
-        <w:rPr>
-          <w:lang w:val="nl-NL"/>
-        </w:rPr>
-        <w:t>library</w:t>
-      </w:r>
-      <w:proofErr w:type="spellEnd"/>
-      <w:r>
-        <w:rPr>
-          <w:lang w:val="nl-NL"/>
-        </w:rPr>
-        <w:t xml:space="preserve"> gehaald voor het parsen van HTML in java</w:t>
+        <w:t>Gedaan:</w:t>
+      </w:r>
+      <w:r>
+        <w:rPr>
+          <w:lang w:val="nl-NL"/>
+        </w:rPr>
+        <w:br/>
+        <w:t xml:space="preserve">Deze API gevonden van google </w:t>
+      </w:r>
+      <w:proofErr w:type="spellStart"/>
+      <w:r>
+        <w:rPr>
+          <w:lang w:val="nl-NL"/>
+        </w:rPr>
+        <w:t>maps</w:t>
+      </w:r>
+      <w:proofErr w:type="spellEnd"/>
+      <w:r>
+        <w:rPr>
+          <w:lang w:val="nl-NL"/>
+        </w:rPr>
+        <w:t xml:space="preserve"> om te zoeken naar supermarkten.:</w:t>
+      </w:r>
+      <w:r>
+        <w:rPr>
+          <w:lang w:val="nl-NL"/>
+        </w:rPr>
+        <w:br/>
+      </w:r>
+      <w:hyperlink r:id="rId6" w:history="1">
+        <w:r>
+          <w:rPr>
+            <w:rStyle w:val="Hyperlink"/>
+            <w:lang w:val="nl-NL"/>
+          </w:rPr>
+          <w:t>https://developers.google.com/maps/documentation/javascript/places#TextSearchRequests</w:t>
+        </w:r>
+      </w:hyperlink>
+      <w:r>
+        <w:rPr>
+          <w:lang w:val="nl-NL"/>
+        </w:rPr>
+        <w:br/>
       </w:r>
       <w:bookmarkStart w:id="0" w:name="_GoBack"/>
       <w:bookmarkEnd w:id="0"/>
+    </w:p>
+    <w:p>
+      <w:pPr>
+        <w:rPr>
+          <w:lang w:val="nl-NL"/>
+        </w:rPr>
+      </w:pPr>
+      <w:r>
+        <w:rPr>
+          <w:lang w:val="nl-NL"/>
+        </w:rPr>
+        <w:t>Do 7-1-2016</w:t>
+      </w:r>
+      <w:r>
+        <w:rPr>
+          <w:lang w:val="nl-NL"/>
+        </w:rPr>
+        <w:br/>
+        <w:t>Doelen van de dag:</w:t>
+      </w:r>
+      <w:r>
+        <w:rPr>
+          <w:lang w:val="nl-NL"/>
+        </w:rPr>
+        <w:br/>
+        <w:t>Design document maken</w:t>
+      </w:r>
+      <w:r>
+        <w:rPr>
+          <w:lang w:val="nl-NL"/>
+        </w:rPr>
+        <w:br/>
+        <w:t>Classen structuur verzinnen en d</w:t>
+      </w:r>
+      <w:r>
+        <w:rPr>
+          <w:lang w:val="nl-NL"/>
+        </w:rPr>
+        <w:t>ocumenteren</w:t>
+      </w:r>
+      <w:r>
+        <w:rPr>
+          <w:lang w:val="nl-NL"/>
+        </w:rPr>
+        <w:br/>
+        <w:t>H</w:t>
+      </w:r>
+      <w:r>
+        <w:rPr>
+          <w:lang w:val="nl-NL"/>
+        </w:rPr>
+        <w:t xml:space="preserve">et </w:t>
+      </w:r>
+      <w:proofErr w:type="spellStart"/>
+      <w:r>
+        <w:rPr>
+          <w:lang w:val="nl-NL"/>
+        </w:rPr>
+        <w:t>android</w:t>
+      </w:r>
+      <w:proofErr w:type="spellEnd"/>
+      <w:r>
+        <w:rPr>
+          <w:lang w:val="nl-NL"/>
+        </w:rPr>
+        <w:t xml:space="preserve"> prototype</w:t>
+      </w:r>
+      <w:r>
+        <w:rPr>
+          <w:lang w:val="nl-NL"/>
+        </w:rPr>
+        <w:t xml:space="preserve"> maken. </w:t>
+      </w:r>
+      <w:r>
+        <w:rPr>
+          <w:lang w:val="nl-NL"/>
+        </w:rPr>
+        <w:br/>
+      </w:r>
+      <w:r>
+        <w:rPr>
+          <w:lang w:val="nl-NL"/>
+        </w:rPr>
+        <w:br/>
+        <w:t>Gedaan:</w:t>
+      </w:r>
+      <w:r>
+        <w:rPr>
+          <w:lang w:val="nl-NL"/>
+        </w:rPr>
+        <w:br/>
+        <w:t>Het prototype aangevuld tot het punt waar er alleen nog 1 fragment scherm mist</w:t>
+      </w:r>
+      <w:r>
+        <w:rPr>
+          <w:lang w:val="nl-NL"/>
+        </w:rPr>
+        <w:br/>
+        <w:t xml:space="preserve">Besloten om een fade in, fragment te gebruiken voor het filter en de notificatie instellingen, in plaats van een </w:t>
+      </w:r>
+      <w:proofErr w:type="spellStart"/>
+      <w:r>
+        <w:rPr>
+          <w:lang w:val="nl-NL"/>
+        </w:rPr>
+        <w:t>swipe</w:t>
+      </w:r>
+      <w:proofErr w:type="spellEnd"/>
+      <w:r>
+        <w:rPr>
+          <w:lang w:val="nl-NL"/>
+        </w:rPr>
+        <w:t xml:space="preserve"> naar links scherm. Dit omdat het minder tijd kost om te implementeren. </w:t>
+      </w:r>
+      <w:r>
+        <w:rPr>
+          <w:lang w:val="nl-NL"/>
+        </w:rPr>
+        <w:br/>
+      </w:r>
+    </w:p>
+    <w:p>
+      <w:pPr>
+        <w:rPr>
+          <w:lang w:val="nl-NL"/>
+        </w:rPr>
+      </w:pPr>
+      <w:r>
+        <w:rPr>
+          <w:lang w:val="nl-NL"/>
+        </w:rPr>
+        <w:t>Wo 6-1-2016</w:t>
+      </w:r>
+      <w:r>
+        <w:rPr>
+          <w:lang w:val="nl-NL"/>
+        </w:rPr>
+        <w:br/>
+        <w:t>Doelen van de dag:</w:t>
+      </w:r>
+      <w:r>
+        <w:rPr>
+          <w:lang w:val="nl-NL"/>
+        </w:rPr>
+        <w:br/>
+        <w:t xml:space="preserve">Succesvol de data over kratjes aanbiedingen parsen van </w:t>
+      </w:r>
+      <w:hyperlink r:id="rId7" w:history="1">
+        <w:r>
+          <w:rPr>
+            <w:rStyle w:val="Hyperlink"/>
+            <w:lang w:val="nl-NL"/>
+          </w:rPr>
+          <w:t>http://www.bierindeaanbieding.nl/bieraanbiedingen.html</w:t>
+        </w:r>
+      </w:hyperlink>
+      <w:r>
+        <w:rPr>
+          <w:lang w:val="nl-NL"/>
+        </w:rPr>
+        <w:t>, Discount objecten maken en vullen met de data van de site</w:t>
+      </w:r>
+      <w:r>
+        <w:rPr>
+          <w:lang w:val="nl-NL"/>
+        </w:rPr>
+        <w:br/>
+      </w:r>
+    </w:p>
+    <w:p>
+      <w:pPr>
+        <w:rPr>
+          <w:lang w:val="nl-NL"/>
+        </w:rPr>
+      </w:pPr>
+      <w:r>
+        <w:rPr>
+          <w:lang w:val="nl-NL"/>
+        </w:rPr>
+        <w:t>Gedaan:</w:t>
+      </w:r>
+      <w:r>
+        <w:rPr>
+          <w:lang w:val="nl-NL"/>
+        </w:rPr>
+        <w:br/>
+        <w:t xml:space="preserve">Een </w:t>
+      </w:r>
+      <w:proofErr w:type="spellStart"/>
+      <w:r>
+        <w:rPr>
+          <w:lang w:val="nl-NL"/>
+        </w:rPr>
+        <w:t>DiscountObject</w:t>
+      </w:r>
+      <w:proofErr w:type="spellEnd"/>
+      <w:r>
+        <w:rPr>
+          <w:lang w:val="nl-NL"/>
+        </w:rPr>
+        <w:t xml:space="preserve"> class is aangemaakt om alle data per aanbieding in kwijt te kunnen. </w:t>
+      </w:r>
+      <w:r>
+        <w:rPr>
+          <w:lang w:val="nl-NL"/>
+        </w:rPr>
+        <w:br/>
+        <w:t xml:space="preserve">Een </w:t>
+      </w:r>
+      <w:proofErr w:type="spellStart"/>
+      <w:r>
+        <w:rPr>
+          <w:lang w:val="nl-NL"/>
+        </w:rPr>
+        <w:t>HtmlParser</w:t>
+      </w:r>
+      <w:proofErr w:type="spellEnd"/>
+      <w:r>
+        <w:rPr>
+          <w:lang w:val="nl-NL"/>
+        </w:rPr>
+        <w:t xml:space="preserve"> class is gemaakt om de benodigde data van het web te kunnen rippen. </w:t>
+      </w:r>
+      <w:r>
+        <w:rPr>
+          <w:lang w:val="nl-NL"/>
+        </w:rPr>
+        <w:br/>
+        <w:t xml:space="preserve">Een </w:t>
+      </w:r>
+      <w:proofErr w:type="spellStart"/>
+      <w:r>
+        <w:rPr>
+          <w:lang w:val="nl-NL"/>
+        </w:rPr>
+        <w:t>custom</w:t>
+      </w:r>
+      <w:proofErr w:type="spellEnd"/>
+      <w:r>
+        <w:rPr>
+          <w:lang w:val="nl-NL"/>
+        </w:rPr>
+        <w:t xml:space="preserve"> listview om de alle aanbiedingen in weer te geven is gemaakt in de </w:t>
+      </w:r>
+      <w:proofErr w:type="spellStart"/>
+      <w:r>
+        <w:rPr>
+          <w:lang w:val="nl-NL"/>
+        </w:rPr>
+        <w:t>AlleAanbiedingenActivity</w:t>
+      </w:r>
+      <w:proofErr w:type="spellEnd"/>
+      <w:r>
+        <w:rPr>
+          <w:lang w:val="nl-NL"/>
+        </w:rPr>
+        <w:t xml:space="preserve"> in Android studio.</w:t>
+      </w:r>
+    </w:p>
+    <w:p>
+      <w:pPr>
+        <w:rPr>
+          <w:lang w:val="nl-NL"/>
+        </w:rPr>
+      </w:pPr>
+      <w:r>
+        <w:rPr>
+          <w:lang w:val="nl-NL"/>
+        </w:rPr>
+        <w:br/>
+      </w:r>
+      <w:r>
+        <w:rPr>
+          <w:lang w:val="nl-NL"/>
+        </w:rPr>
+        <w:t>Di 5-1-2016</w:t>
+      </w:r>
+      <w:r>
+        <w:rPr>
+          <w:lang w:val="nl-NL"/>
+        </w:rPr>
+        <w:br/>
+      </w:r>
+      <w:r>
+        <w:rPr>
+          <w:lang w:val="nl-NL"/>
+        </w:rPr>
+        <w:t>Doelen van de dag:</w:t>
+      </w:r>
+      <w:r>
+        <w:rPr>
+          <w:lang w:val="nl-NL"/>
+        </w:rPr>
+        <w:br/>
+        <w:t xml:space="preserve">Erachter komen hoe ik in </w:t>
+      </w:r>
+      <w:proofErr w:type="spellStart"/>
+      <w:r>
+        <w:rPr>
+          <w:lang w:val="nl-NL"/>
+        </w:rPr>
+        <w:t>android</w:t>
+      </w:r>
+      <w:proofErr w:type="spellEnd"/>
+      <w:r>
+        <w:rPr>
+          <w:lang w:val="nl-NL"/>
+        </w:rPr>
+        <w:t>/</w:t>
+      </w:r>
+      <w:proofErr w:type="spellStart"/>
+      <w:r>
+        <w:rPr>
+          <w:lang w:val="nl-NL"/>
+        </w:rPr>
+        <w:t>java</w:t>
+      </w:r>
+      <w:proofErr w:type="spellEnd"/>
+      <w:r>
+        <w:rPr>
+          <w:lang w:val="nl-NL"/>
+        </w:rPr>
+        <w:t xml:space="preserve"> een website kan rippen van data</w:t>
+      </w:r>
+      <w:r>
+        <w:rPr>
+          <w:lang w:val="nl-NL"/>
+        </w:rPr>
+        <w:t>.</w:t>
+      </w:r>
+      <w:r>
+        <w:rPr>
+          <w:lang w:val="nl-NL"/>
+        </w:rPr>
+        <w:br/>
+      </w:r>
+      <w:r>
+        <w:rPr>
+          <w:lang w:val="nl-NL"/>
+        </w:rPr>
+        <w:br/>
+        <w:t>Gedaan:</w:t>
+      </w:r>
+      <w:r>
+        <w:rPr>
+          <w:lang w:val="nl-NL"/>
+        </w:rPr>
+        <w:br/>
+        <w:t xml:space="preserve">De volgende </w:t>
+      </w:r>
+      <w:proofErr w:type="spellStart"/>
+      <w:r>
+        <w:rPr>
+          <w:lang w:val="nl-NL"/>
+        </w:rPr>
+        <w:t>java</w:t>
+      </w:r>
+      <w:proofErr w:type="spellEnd"/>
+      <w:r>
+        <w:rPr>
+          <w:lang w:val="nl-NL"/>
+        </w:rPr>
+        <w:t xml:space="preserve"> </w:t>
+      </w:r>
+      <w:proofErr w:type="spellStart"/>
+      <w:r>
+        <w:rPr>
+          <w:lang w:val="nl-NL"/>
+        </w:rPr>
+        <w:t>library</w:t>
+      </w:r>
+      <w:proofErr w:type="spellEnd"/>
+      <w:r>
+        <w:rPr>
+          <w:lang w:val="nl-NL"/>
+        </w:rPr>
+        <w:t xml:space="preserve"> word veelal aangeraden: JSOUP</w:t>
+      </w:r>
+      <w:r>
+        <w:rPr>
+          <w:lang w:val="nl-NL"/>
+        </w:rPr>
+        <w:br/>
+      </w:r>
+      <w:r>
+        <w:rPr>
+          <w:lang w:val="nl-NL"/>
+        </w:rPr>
+        <w:t xml:space="preserve">Van deze site is de JSOUP </w:t>
+      </w:r>
+      <w:proofErr w:type="spellStart"/>
+      <w:r>
+        <w:rPr>
+          <w:lang w:val="nl-NL"/>
+        </w:rPr>
+        <w:t>library</w:t>
+      </w:r>
+      <w:proofErr w:type="spellEnd"/>
+      <w:r>
+        <w:rPr>
+          <w:lang w:val="nl-NL"/>
+        </w:rPr>
+        <w:t xml:space="preserve"> gehaald voor het parsen van HTML in </w:t>
+      </w:r>
+      <w:proofErr w:type="spellStart"/>
+      <w:r>
+        <w:rPr>
+          <w:lang w:val="nl-NL"/>
+        </w:rPr>
+        <w:t>java</w:t>
+      </w:r>
+      <w:proofErr w:type="spellEnd"/>
+      <w:r>
+        <w:rPr>
+          <w:lang w:val="nl-NL"/>
+        </w:rPr>
+        <w:t>.</w:t>
+      </w:r>
       <w:r>
         <w:rPr>
           <w:lang w:val="nl-NL"/>
@@ -122,6 +542,69 @@
           <w:lang w:val="nl-NL"/>
         </w:rPr>
         <w:t>http://jsoup.org/</w:t>
+      </w:r>
+      <w:r>
+        <w:rPr>
+          <w:lang w:val="nl-NL"/>
+        </w:rPr>
+        <w:br/>
+        <w:t xml:space="preserve">Deze </w:t>
+      </w:r>
+      <w:proofErr w:type="spellStart"/>
+      <w:r>
+        <w:rPr>
+          <w:lang w:val="nl-NL"/>
+        </w:rPr>
+        <w:t>library</w:t>
+      </w:r>
+      <w:proofErr w:type="spellEnd"/>
+      <w:r>
+        <w:rPr>
+          <w:lang w:val="nl-NL"/>
+        </w:rPr>
+        <w:t xml:space="preserve"> in </w:t>
+      </w:r>
+      <w:proofErr w:type="spellStart"/>
+      <w:r>
+        <w:rPr>
+          <w:lang w:val="nl-NL"/>
+        </w:rPr>
+        <w:t>android</w:t>
+      </w:r>
+      <w:proofErr w:type="spellEnd"/>
+      <w:r>
+        <w:rPr>
+          <w:lang w:val="nl-NL"/>
+        </w:rPr>
+        <w:t xml:space="preserve"> </w:t>
+      </w:r>
+      <w:proofErr w:type="spellStart"/>
+      <w:r>
+        <w:rPr>
+          <w:lang w:val="nl-NL"/>
+        </w:rPr>
+        <w:t>geintegreerd</w:t>
+      </w:r>
+      <w:proofErr w:type="spellEnd"/>
+      <w:r>
+        <w:rPr>
+          <w:lang w:val="nl-NL"/>
+        </w:rPr>
+        <w:t xml:space="preserve"> en eerste dingen ge </w:t>
+      </w:r>
+      <w:proofErr w:type="spellStart"/>
+      <w:r>
+        <w:rPr>
+          <w:lang w:val="nl-NL"/>
+        </w:rPr>
+        <w:t>parsed</w:t>
+      </w:r>
+      <w:proofErr w:type="spellEnd"/>
+      <w:r>
+        <w:rPr>
+          <w:lang w:val="nl-NL"/>
+        </w:rPr>
+        <w:t xml:space="preserve">. </w:t>
       </w:r>
     </w:p>
     <w:p>
@@ -447,6 +930,17 @@
       <w:szCs w:val="16"/>
     </w:rPr>
   </w:style>
+  <w:style w:type="character" w:styleId="Hyperlink">
+    <w:name w:val="Hyperlink"/>
+    <w:basedOn w:val="Standaardalinea-lettertype"/>
+    <w:uiPriority w:val="99"/>
+    <w:unhideWhenUsed/>
+    <w:rsid w:val="00434AD3"/>
+    <w:rPr>
+      <w:color w:val="0000FF" w:themeColor="hyperlink"/>
+      <w:u w:val="single"/>
+    </w:rPr>
+  </w:style>
 </w:styles>
 </file>
 
@@ -665,6 +1159,17 @@
       <w:rFonts w:ascii="Tahoma" w:hAnsi="Tahoma" w:cs="Tahoma"/>
       <w:sz w:val="16"/>
       <w:szCs w:val="16"/>
+    </w:rPr>
+  </w:style>
+  <w:style w:type="character" w:styleId="Hyperlink">
+    <w:name w:val="Hyperlink"/>
+    <w:basedOn w:val="Standaardalinea-lettertype"/>
+    <w:uiPriority w:val="99"/>
+    <w:unhideWhenUsed/>
+    <w:rsid w:val="00434AD3"/>
+    <w:rPr>
+      <w:color w:val="0000FF" w:themeColor="hyperlink"/>
+      <w:u w:val="single"/>
     </w:rPr>
   </w:style>
 </w:styles>
@@ -960,7 +1465,7 @@
 </file>
 
 <file path=customXml/itemProps1.xml><?xml version="1.0" encoding="utf-8"?>
-<ds:datastoreItem xmlns:ds="http://schemas.openxmlformats.org/officeDocument/2006/customXml" ds:itemID="{B157F7A4-41D6-4AE6-98EA-B32117CE7912}">
+<ds:datastoreItem xmlns:ds="http://schemas.openxmlformats.org/officeDocument/2006/customXml" ds:itemID="{D891C916-27C4-44FE-B839-09950387C90A}">
   <ds:schemaRefs>
     <ds:schemaRef ds:uri="http://schemas.openxmlformats.org/officeDocument/2006/bibliography"/>
   </ds:schemaRefs>

</xml_diff>